<commit_message>
Fixed chrome and opera incompatibilities on assignment 3
</commit_message>
<xml_diff>
--- a/Internet Tools/Final Project/WildingTyler_ITFP_FinalReport.docx
+++ b/Internet Tools/Final Project/WildingTyler_ITFP_FinalReport.docx
@@ -250,12 +250,12 @@
           <wp:inline distB="114300" distT="114300" distL="114300" distR="114300">
             <wp:extent cx="6858000" cy="3505200"/>
             <wp:effectExtent b="0" l="0" r="0" t="0"/>
-            <wp:docPr descr="Internet Tools Sitemap.png" id="7" name="image14.png"/>
+            <wp:docPr descr="Internet Tools Sitemap.png" id="7" name="image13.png"/>
             <a:graphic>
               <a:graphicData uri="http://schemas.openxmlformats.org/drawingml/2006/picture">
                 <pic:pic>
                   <pic:nvPicPr>
-                    <pic:cNvPr descr="Internet Tools Sitemap.png" id="0" name="image14.png"/>
+                    <pic:cNvPr descr="Internet Tools Sitemap.png" id="0" name="image13.png"/>
                     <pic:cNvPicPr preferRelativeResize="0"/>
                   </pic:nvPicPr>
                   <pic:blipFill>
@@ -353,14 +353,14 @@
       <w:r>
         <w:drawing>
           <wp:inline distB="114300" distT="114300" distL="114300" distR="114300">
-            <wp:extent cx="5475804" cy="7758113"/>
+            <wp:extent cx="5701513" cy="8053388"/>
             <wp:effectExtent b="0" l="0" r="0" t="0"/>
-            <wp:docPr descr="wireframes-02.png" id="8" name="image16.png"/>
+            <wp:docPr descr="wireframes-2.png" id="8" name="image16.png"/>
             <a:graphic>
               <a:graphicData uri="http://schemas.openxmlformats.org/drawingml/2006/picture">
                 <pic:pic>
                   <pic:nvPicPr>
-                    <pic:cNvPr descr="wireframes-02.png" id="0" name="image16.png"/>
+                    <pic:cNvPr descr="wireframes-2.png" id="0" name="image16.png"/>
                     <pic:cNvPicPr preferRelativeResize="0"/>
                   </pic:nvPicPr>
                   <pic:blipFill>
@@ -373,7 +373,7 @@
                   <pic:spPr>
                     <a:xfrm>
                       <a:off x="0" y="0"/>
-                      <a:ext cx="5475804" cy="7758113"/>
+                      <a:ext cx="5701513" cy="8053388"/>
                     </a:xfrm>
                     <a:prstGeom prst="rect"/>
                     <a:ln/>
@@ -414,12 +414,12 @@
           <wp:inline distB="114300" distT="114300" distL="114300" distR="114300">
             <wp:extent cx="6858000" cy="3790950"/>
             <wp:effectExtent b="0" l="0" r="0" t="0"/>
-            <wp:docPr descr="wireframes-03.png" id="2" name="image05.png"/>
+            <wp:docPr descr="wireframes-03.png" id="2" name="image06.png"/>
             <a:graphic>
               <a:graphicData uri="http://schemas.openxmlformats.org/drawingml/2006/picture">
                 <pic:pic>
                   <pic:nvPicPr>
-                    <pic:cNvPr descr="wireframes-03.png" id="0" name="image05.png"/>
+                    <pic:cNvPr descr="wireframes-03.png" id="0" name="image06.png"/>
                     <pic:cNvPicPr preferRelativeResize="0"/>
                   </pic:nvPicPr>
                   <pic:blipFill>
@@ -483,12 +483,12 @@
           <wp:inline distB="114300" distT="114300" distL="114300" distR="114300">
             <wp:extent cx="6858000" cy="5981700"/>
             <wp:effectExtent b="0" l="0" r="0" t="0"/>
-            <wp:docPr descr="wireframes-04.png" id="5" name="image12.png"/>
+            <wp:docPr descr="wireframes-04.png" id="5" name="image11.png"/>
             <a:graphic>
               <a:graphicData uri="http://schemas.openxmlformats.org/drawingml/2006/picture">
                 <pic:pic>
                   <pic:nvPicPr>
-                    <pic:cNvPr descr="wireframes-04.png" id="0" name="image12.png"/>
+                    <pic:cNvPr descr="wireframes-04.png" id="0" name="image11.png"/>
                     <pic:cNvPicPr preferRelativeResize="0"/>
                   </pic:nvPicPr>
                   <pic:blipFill>
@@ -562,12 +562,12 @@
           <wp:inline distB="114300" distT="114300" distL="114300" distR="114300">
             <wp:extent cx="6858000" cy="7753350"/>
             <wp:effectExtent b="0" l="0" r="0" t="0"/>
-            <wp:docPr descr="wireframes-05.png" id="6" name="image13.png"/>
+            <wp:docPr descr="wireframes-05.png" id="6" name="image12.png"/>
             <a:graphic>
               <a:graphicData uri="http://schemas.openxmlformats.org/drawingml/2006/picture">
                 <pic:pic>
                   <pic:nvPicPr>
-                    <pic:cNvPr descr="wireframes-05.png" id="0" name="image13.png"/>
+                    <pic:cNvPr descr="wireframes-05.png" id="0" name="image12.png"/>
                     <pic:cNvPicPr preferRelativeResize="0"/>
                   </pic:nvPicPr>
                   <pic:blipFill>
@@ -621,12 +621,12 @@
           <wp:inline distB="114300" distT="114300" distL="114300" distR="114300">
             <wp:extent cx="6858000" cy="7124700"/>
             <wp:effectExtent b="0" l="0" r="0" t="0"/>
-            <wp:docPr descr="wireframes-06.png" id="3" name="image10.png"/>
+            <wp:docPr descr="wireframes-06.png" id="3" name="image09.png"/>
             <a:graphic>
               <a:graphicData uri="http://schemas.openxmlformats.org/drawingml/2006/picture">
                 <pic:pic>
                   <pic:nvPicPr>
-                    <pic:cNvPr descr="wireframes-06.png" id="0" name="image10.png"/>
+                    <pic:cNvPr descr="wireframes-06.png" id="0" name="image09.png"/>
                     <pic:cNvPicPr preferRelativeResize="0"/>
                   </pic:nvPicPr>
                   <pic:blipFill>
@@ -690,12 +690,12 @@
           <wp:inline distB="114300" distT="114300" distL="114300" distR="114300">
             <wp:extent cx="5891213" cy="8328261"/>
             <wp:effectExtent b="0" l="0" r="0" t="0"/>
-            <wp:docPr descr="wireframes_media-7.png" id="1" name="image04.png"/>
+            <wp:docPr descr="wireframes_media-7.png" id="1" name="image05.png"/>
             <a:graphic>
               <a:graphicData uri="http://schemas.openxmlformats.org/drawingml/2006/picture">
                 <pic:pic>
                   <pic:nvPicPr>
-                    <pic:cNvPr descr="wireframes_media-7.png" id="0" name="image04.png"/>
+                    <pic:cNvPr descr="wireframes_media-7.png" id="0" name="image05.png"/>
                     <pic:cNvPicPr preferRelativeResize="0"/>
                   </pic:nvPicPr>
                   <pic:blipFill>
@@ -818,12 +818,12 @@
           <wp:inline distB="114300" distT="114300" distL="114300" distR="114300">
             <wp:extent cx="6858000" cy="5876925"/>
             <wp:effectExtent b="0" l="0" r="0" t="0"/>
-            <wp:docPr descr="wireframes-11.png" id="4" name="image11.png"/>
+            <wp:docPr descr="wireframes-11.png" id="4" name="image10.png"/>
             <a:graphic>
               <a:graphicData uri="http://schemas.openxmlformats.org/drawingml/2006/picture">
                 <pic:pic>
                   <pic:nvPicPr>
-                    <pic:cNvPr descr="wireframes-11.png" id="0" name="image11.png"/>
+                    <pic:cNvPr descr="wireframes-11.png" id="0" name="image10.png"/>
                     <pic:cNvPicPr preferRelativeResize="0"/>
                   </pic:nvPicPr>
                   <pic:blipFill>

</xml_diff>